<commit_message>
fixed page redirection after saving patient visit. formatted dates on pages. added a section to show patient details. disabled links on buttons pending implementation
</commit_message>
<xml_diff>
--- a/User_Guide.docx
+++ b/User_Guide.docx
@@ -7,7 +7,7 @@
         <w:pStyle w:val="Heading1"/>
         <w:numPr>
           <w:ilvl w:val="0"/>
-          <w:numId w:val="1"/>
+          <w:numId w:val="2"/>
         </w:numPr>
         <w:spacing w:before="240" w:after="120"/>
         <w:ind w:left="0" w:hanging="0"/>
@@ -23,7 +23,7 @@
         <w:pStyle w:val="Heading3"/>
         <w:numPr>
           <w:ilvl w:val="2"/>
-          <w:numId w:val="1"/>
+          <w:numId w:val="2"/>
         </w:numPr>
         <w:ind w:left="0" w:hanging="0"/>
         <w:rPr/>
@@ -96,7 +96,7 @@
         <w:pStyle w:val="Heading3"/>
         <w:numPr>
           <w:ilvl w:val="2"/>
-          <w:numId w:val="1"/>
+          <w:numId w:val="2"/>
         </w:numPr>
         <w:ind w:left="0" w:hanging="0"/>
         <w:rPr/>
@@ -150,11 +150,11 @@
       </w:r>
       <w:r>
         <w:rPr/>
-        <w:t xml:space="preserve">View </w:t>
-      </w:r>
-      <w:r>
-        <w:rPr/>
-        <w:t>Doctors list</w:t>
+        <w:t>V</w:t>
+      </w:r>
+      <w:r>
+        <w:rPr/>
+        <w:t>iew Doctors list</w:t>
       </w:r>
     </w:p>
     <w:p>
@@ -235,18 +235,14 @@
         <w:pStyle w:val="Heading3"/>
         <w:numPr>
           <w:ilvl w:val="2"/>
-          <w:numId w:val="1"/>
+          <w:numId w:val="2"/>
         </w:numPr>
         <w:ind w:left="0" w:hanging="0"/>
         <w:rPr/>
       </w:pPr>
       <w:r>
         <w:rPr/>
-        <w:t xml:space="preserve">View </w:t>
-      </w:r>
-      <w:r>
-        <w:rPr/>
-        <w:t>Patient List</w:t>
+        <w:t>View Patient List</w:t>
       </w:r>
     </w:p>
     <w:p>
@@ -364,18 +360,14 @@
         <w:pStyle w:val="Heading3"/>
         <w:numPr>
           <w:ilvl w:val="2"/>
-          <w:numId w:val="1"/>
+          <w:numId w:val="2"/>
         </w:numPr>
         <w:ind w:left="0" w:hanging="0"/>
         <w:rPr/>
       </w:pPr>
       <w:r>
         <w:rPr/>
-        <w:t>Triag</w:t>
-      </w:r>
-      <w:r>
-        <w:rPr/>
-        <w:t>ing a patient</w:t>
+        <w:t>Triaging a patient</w:t>
       </w:r>
     </w:p>
     <w:p>
@@ -488,7 +480,11 @@
       </w:r>
       <w:r>
         <w:rPr/>
-        <w:t>Procedure:</w:t>
+        <w:t>P</w:t>
+      </w:r>
+      <w:r>
+        <w:rPr/>
+        <w:t>rocedure:</w:t>
       </w:r>
     </w:p>
     <w:p>
@@ -574,18 +570,7 @@
       </w:pPr>
       <w:r>
         <w:rPr/>
-        <w:t xml:space="preserve">4. Book appointment and save details. (Currently there is a bug when you hit the save details button. It doesn’t redirect to patient visits page. Please use the </w:t>
-      </w:r>
-      <w:r>
-        <w:rPr>
-          <w:b/>
-          <w:bCs/>
-        </w:rPr>
-        <w:t>view patient visits</w:t>
-      </w:r>
-      <w:r>
-        <w:rPr/>
-        <w:t xml:space="preserve"> button at the top of the page to view the saved visit)</w:t>
+        <w:t xml:space="preserve">4. Book appointment and save details. </w:t>
       </w:r>
     </w:p>
     <w:p>
@@ -665,7 +650,7 @@
         <w:pStyle w:val="Heading3"/>
         <w:numPr>
           <w:ilvl w:val="2"/>
-          <w:numId w:val="1"/>
+          <w:numId w:val="2"/>
         </w:numPr>
         <w:ind w:left="0" w:hanging="0"/>
         <w:rPr/>
@@ -745,6 +730,7 @@
       <w:pgNumType w:fmt="decimal"/>
       <w:formProt w:val="false"/>
       <w:textDirection w:val="lrTb"/>
+      <w:docGrid w:type="default" w:linePitch="240" w:charSpace="4294961151"/>
     </w:sectPr>
   </w:body>
 </w:document>
@@ -761,9 +747,6 @@
       <w:lvlText w:val=""/>
       <w:lvlJc w:val="left"/>
       <w:pPr>
-        <w:tabs>
-          <w:tab w:val="num" w:pos="432"/>
-        </w:tabs>
         <w:ind w:left="432" w:hanging="432"/>
       </w:pPr>
     </w:lvl>
@@ -788,9 +771,6 @@
       <w:lvlText w:val=""/>
       <w:lvlJc w:val="left"/>
       <w:pPr>
-        <w:tabs>
-          <w:tab w:val="num" w:pos="720"/>
-        </w:tabs>
         <w:ind w:left="720" w:hanging="720"/>
       </w:pPr>
     </w:lvl>
@@ -873,8 +853,103 @@
       </w:pPr>
     </w:lvl>
   </w:abstractNum>
+  <w:abstractNum w:abstractNumId="2">
+    <w:lvl w:ilvl="0">
+      <w:start w:val="1"/>
+      <w:numFmt w:val="none"/>
+      <w:suff w:val="nothing"/>
+      <w:lvlText w:val=""/>
+      <w:lvlJc w:val="left"/>
+      <w:pPr>
+        <w:ind w:left="432" w:hanging="432"/>
+      </w:pPr>
+    </w:lvl>
+    <w:lvl w:ilvl="1">
+      <w:start w:val="1"/>
+      <w:numFmt w:val="none"/>
+      <w:suff w:val="nothing"/>
+      <w:lvlText w:val=""/>
+      <w:lvlJc w:val="left"/>
+      <w:pPr>
+        <w:ind w:left="576" w:hanging="576"/>
+      </w:pPr>
+    </w:lvl>
+    <w:lvl w:ilvl="2">
+      <w:start w:val="1"/>
+      <w:numFmt w:val="none"/>
+      <w:suff w:val="nothing"/>
+      <w:lvlText w:val=""/>
+      <w:lvlJc w:val="left"/>
+      <w:pPr>
+        <w:ind w:left="720" w:hanging="720"/>
+      </w:pPr>
+    </w:lvl>
+    <w:lvl w:ilvl="3">
+      <w:start w:val="1"/>
+      <w:numFmt w:val="none"/>
+      <w:suff w:val="nothing"/>
+      <w:lvlText w:val=""/>
+      <w:lvlJc w:val="left"/>
+      <w:pPr>
+        <w:ind w:left="864" w:hanging="864"/>
+      </w:pPr>
+    </w:lvl>
+    <w:lvl w:ilvl="4">
+      <w:start w:val="1"/>
+      <w:numFmt w:val="none"/>
+      <w:suff w:val="nothing"/>
+      <w:lvlText w:val=""/>
+      <w:lvlJc w:val="left"/>
+      <w:pPr>
+        <w:ind w:left="1008" w:hanging="1008"/>
+      </w:pPr>
+    </w:lvl>
+    <w:lvl w:ilvl="5">
+      <w:start w:val="1"/>
+      <w:numFmt w:val="none"/>
+      <w:suff w:val="nothing"/>
+      <w:lvlText w:val=""/>
+      <w:lvlJc w:val="left"/>
+      <w:pPr>
+        <w:ind w:left="1152" w:hanging="1152"/>
+      </w:pPr>
+    </w:lvl>
+    <w:lvl w:ilvl="6">
+      <w:start w:val="1"/>
+      <w:numFmt w:val="none"/>
+      <w:suff w:val="nothing"/>
+      <w:lvlText w:val=""/>
+      <w:lvlJc w:val="left"/>
+      <w:pPr>
+        <w:ind w:left="1296" w:hanging="1296"/>
+      </w:pPr>
+    </w:lvl>
+    <w:lvl w:ilvl="7">
+      <w:start w:val="1"/>
+      <w:numFmt w:val="none"/>
+      <w:suff w:val="nothing"/>
+      <w:lvlText w:val=""/>
+      <w:lvlJc w:val="left"/>
+      <w:pPr>
+        <w:ind w:left="1440" w:hanging="1440"/>
+      </w:pPr>
+    </w:lvl>
+    <w:lvl w:ilvl="8">
+      <w:start w:val="1"/>
+      <w:numFmt w:val="none"/>
+      <w:suff w:val="nothing"/>
+      <w:lvlText w:val=""/>
+      <w:lvlJc w:val="left"/>
+      <w:pPr>
+        <w:ind w:left="1584" w:hanging="1584"/>
+      </w:pPr>
+    </w:lvl>
+  </w:abstractNum>
   <w:num w:numId="1">
     <w:abstractNumId w:val="1"/>
+  </w:num>
+  <w:num w:numId="2">
+    <w:abstractNumId w:val="2"/>
   </w:num>
 </w:numbering>
 </file>
@@ -885,15 +960,12 @@
     <w:rPrDefault>
       <w:rPr>
         <w:rFonts w:ascii="Liberation Serif" w:hAnsi="Liberation Serif" w:eastAsia="Noto Sans CJK SC Regular" w:cs="FreeSans"/>
-        <w:sz w:val="24"/>
         <w:szCs w:val="24"/>
         <w:lang w:val="en-US" w:eastAsia="zh-CN" w:bidi="hi-IN"/>
       </w:rPr>
     </w:rPrDefault>
     <w:pPrDefault>
-      <w:pPr>
-        <w:widowControl/>
-      </w:pPr>
+      <w:pPr/>
     </w:pPrDefault>
   </w:docDefaults>
   <w:style w:type="paragraph" w:styleId="Normal">
@@ -901,10 +973,12 @@
     <w:qFormat/>
     <w:pPr>
       <w:widowControl/>
+      <w:bidi w:val="0"/>
+      <w:jc w:val="left"/>
     </w:pPr>
     <w:rPr>
       <w:rFonts w:ascii="Liberation Serif" w:hAnsi="Liberation Serif" w:eastAsia="Noto Sans CJK SC Regular" w:cs="FreeSans"/>
-      <w:color w:val="auto"/>
+      <w:color w:val="00000A"/>
       <w:sz w:val="24"/>
       <w:szCs w:val="24"/>
       <w:lang w:val="en-US" w:eastAsia="zh-CN" w:bidi="hi-IN"/>
@@ -913,7 +987,6 @@
   <w:style w:type="paragraph" w:styleId="Heading1">
     <w:name w:val="Heading 1"/>
     <w:basedOn w:val="Heading"/>
-    <w:next w:val="TextBody"/>
     <w:qFormat/>
     <w:pPr>
       <w:numPr>
@@ -935,7 +1008,6 @@
   <w:style w:type="paragraph" w:styleId="Heading3">
     <w:name w:val="Heading 3"/>
     <w:basedOn w:val="Heading"/>
-    <w:next w:val="TextBody"/>
     <w:qFormat/>
     <w:pPr>
       <w:numPr>

</xml_diff>